<commit_message>
done half of the assignment
</commit_message>
<xml_diff>
--- a/Capstone/Overview.docx
+++ b/Capstone/Overview.docx
@@ -100,13 +100,26 @@
     </w:p>
     <w:p>
       <w:r>
-        <w:t xml:space="preserve">Falcon9APIrequest.py </w:t>
-      </w:r>
-      <w:r>
-        <w:tab/>
-      </w:r>
-      <w:r>
-        <w:tab/>
+        <w:rPr>
+          <w:b/>
+          <w:bCs/>
+        </w:rPr>
+        <w:t>Falcon9APIrequest.py</w:t>
+      </w:r>
+      <w:r>
+        <w:t xml:space="preserve"> </w:t>
+      </w:r>
+      <w:r>
+        <w:tab/>
+      </w:r>
+      <w:r>
+        <w:tab/>
+      </w:r>
+      <w:r>
+        <w:rPr>
+          <w:b/>
+          <w:bCs/>
+        </w:rPr>
         <w:t>data_part_1.csv</w:t>
       </w:r>
       <w:r>
@@ -122,9 +135,17 @@
     </w:p>
     <w:p>
       <w:r>
+        <w:rPr>
+          <w:b/>
+          <w:bCs/>
+        </w:rPr>
         <w:t>Falcon9Webscrape.py</w:t>
       </w:r>
       <w:r>
+        <w:rPr>
+          <w:b/>
+          <w:bCs/>
+        </w:rPr>
         <w:tab/>
       </w:r>
       <w:r>
@@ -138,6 +159,10 @@
     </w:p>
     <w:p>
       <w:r>
+        <w:rPr>
+          <w:b/>
+          <w:bCs/>
+        </w:rPr>
         <w:t>Spacex.csv</w:t>
       </w:r>
       <w:r>
@@ -191,17 +216,29 @@
       </w:r>
     </w:p>
     <w:p>
-      <w:r>
-        <w:tab/>
-      </w:r>
-      <w:r>
-        <w:tab/>
-      </w:r>
-      <w:r>
-        <w:tab/>
-      </w:r>
-      <w:r>
-        <w:tab/>
+      <w:pPr>
+        <w:rPr>
+          <w:b/>
+          <w:bCs/>
+        </w:rPr>
+      </w:pPr>
+      <w:r>
+        <w:tab/>
+      </w:r>
+      <w:r>
+        <w:tab/>
+      </w:r>
+      <w:r>
+        <w:tab/>
+      </w:r>
+      <w:r>
+        <w:tab/>
+      </w:r>
+      <w:r>
+        <w:rPr>
+          <w:b/>
+          <w:bCs/>
+        </w:rPr>
         <w:t>dataset_part_2.csv</w:t>
       </w:r>
     </w:p>
@@ -234,17 +271,29 @@
       </w:r>
     </w:p>
     <w:p>
-      <w:r>
-        <w:tab/>
-      </w:r>
-      <w:r>
-        <w:tab/>
-      </w:r>
-      <w:r>
-        <w:tab/>
-      </w:r>
-      <w:r>
-        <w:tab/>
+      <w:pPr>
+        <w:rPr>
+          <w:b/>
+          <w:bCs/>
+        </w:rPr>
+      </w:pPr>
+      <w:r>
+        <w:tab/>
+      </w:r>
+      <w:r>
+        <w:tab/>
+      </w:r>
+      <w:r>
+        <w:tab/>
+      </w:r>
+      <w:r>
+        <w:tab/>
+      </w:r>
+      <w:r>
+        <w:rPr>
+          <w:b/>
+          <w:bCs/>
+        </w:rPr>
         <w:t>dataset_part_3.csv</w:t>
       </w:r>
     </w:p>
@@ -303,29 +352,47 @@
         <w:t>Interactive visualisation</w:t>
       </w:r>
     </w:p>
-    <w:p/>
     <w:p>
       <w:r>
-        <w:t>EDA Data visualisation</w:t>
+        <w:rPr>
+          <w:b/>
+          <w:bCs/>
+        </w:rPr>
+        <w:t>mlpredictions.p</w:t>
+      </w:r>
+      <w:r>
+        <w:rPr>
+          <w:b/>
+          <w:bCs/>
+        </w:rPr>
+        <w:t>y</w:t>
+      </w:r>
+      <w:r>
+        <w:tab/>
+      </w:r>
+      <w:r>
+        <w:tab/>
+        <w:t>AI prediction</w:t>
+      </w:r>
+      <w:r>
+        <w:tab/>
+      </w:r>
+      <w:r>
+        <w:tab/>
+      </w:r>
+      <w:r>
+        <w:tab/>
+      </w:r>
+      <w:proofErr w:type="spellStart"/>
+      <w:r>
+        <w:t>Prediction</w:t>
+      </w:r>
+      <w:proofErr w:type="spellEnd"/>
+      <w:r>
+        <w:t xml:space="preserve"> </w:t>
       </w:r>
     </w:p>
     <w:p/>
-    <w:p>
-      <w:r>
-        <w:t xml:space="preserve">Interactive visualisation – folium and </w:t>
-      </w:r>
-      <w:proofErr w:type="spellStart"/>
-      <w:r>
-        <w:t>plotly</w:t>
-      </w:r>
-      <w:proofErr w:type="spellEnd"/>
-    </w:p>
-    <w:p/>
-    <w:p>
-      <w:r>
-        <w:t>Predictive analysis</w:t>
-      </w:r>
-    </w:p>
     <w:p/>
     <w:p/>
     <w:sectPr>

</xml_diff>